<commit_message>
Presa dati per ADC factor
</commit_message>
<xml_diff>
--- a/Dati/Configurazione/Note_Utili.docx
+++ b/Dati/Configurazione/Note_Utili.docx
@@ -257,6 +257,211 @@
       <w:proofErr w:type="spellEnd"/>
     </w:p>
     <w:p>
+      <w:r>
+        <w:t xml:space="preserve">Infine abbiamo </w:t>
+      </w:r>
+      <w:proofErr w:type="gramStart"/>
+      <w:r>
+        <w:t>preso  qualche</w:t>
+      </w:r>
+      <w:proofErr w:type="gramEnd"/>
+      <w:r>
+        <w:t xml:space="preserve"> misura a valori costanti per stimare l’errore</w:t>
+      </w:r>
+    </w:p>
+    <w:p/>
+    <w:p>
+      <w:r>
+        <w:t xml:space="preserve">DC </w:t>
+      </w:r>
+      <w:proofErr w:type="spellStart"/>
+      <w:r>
+        <w:t>staircase</w:t>
+      </w:r>
+      <w:proofErr w:type="spellEnd"/>
+      <w:r>
+        <w:t xml:space="preserve"> ù</w:t>
+      </w:r>
+    </w:p>
+    <w:p>
+      <w:r>
+        <w:t xml:space="preserve">Si è </w:t>
+      </w:r>
+      <w:proofErr w:type="spellStart"/>
+      <w:r>
+        <w:t>fattio</w:t>
+      </w:r>
+      <w:proofErr w:type="spellEnd"/>
+      <w:r>
+        <w:t xml:space="preserve"> variare il </w:t>
+      </w:r>
+      <w:proofErr w:type="spellStart"/>
+      <w:r>
+        <w:t>th</w:t>
+      </w:r>
+      <w:proofErr w:type="spellEnd"/>
+      <w:r>
+        <w:t xml:space="preserve"> da 0 a -30 </w:t>
+      </w:r>
+      <w:proofErr w:type="spellStart"/>
+      <w:r>
+        <w:t>mV</w:t>
+      </w:r>
+      <w:proofErr w:type="spellEnd"/>
+      <w:r>
+        <w:t xml:space="preserve"> per ogni valore di </w:t>
+      </w:r>
+      <w:proofErr w:type="spellStart"/>
+      <w:r>
+        <w:t>Vbias</w:t>
+      </w:r>
+      <w:proofErr w:type="spellEnd"/>
+      <w:r>
+        <w:t xml:space="preserve"> siamo partiti da 53,5V perché più sotto saremmo sotto </w:t>
+      </w:r>
+      <w:proofErr w:type="spellStart"/>
+      <w:r>
+        <w:t>Vbr</w:t>
+      </w:r>
+      <w:proofErr w:type="spellEnd"/>
+      <w:r>
+        <w:t>, e con passo di 0,5V siamo arrivati fino a 56V.</w:t>
+      </w:r>
+    </w:p>
+    <w:p/>
+    <w:p/>
+    <w:p>
+      <w:r>
+        <w:t>ADC factor</w:t>
+      </w:r>
+    </w:p>
+    <w:p>
+      <w:pPr>
+        <w:rPr>
+          <w:strike/>
+        </w:rPr>
+      </w:pPr>
+      <w:proofErr w:type="spellStart"/>
+      <w:r>
+        <w:rPr>
+          <w:strike/>
+        </w:rPr>
+        <w:t>Psau</w:t>
+      </w:r>
+      <w:proofErr w:type="spellEnd"/>
+      <w:r>
+        <w:rPr>
+          <w:strike/>
+        </w:rPr>
+        <w:t xml:space="preserve"> a </w:t>
+      </w:r>
+      <w:proofErr w:type="spellStart"/>
+      <w:r>
+        <w:rPr>
+          <w:strike/>
+        </w:rPr>
+        <w:t>th</w:t>
+      </w:r>
+      <w:proofErr w:type="spellEnd"/>
+      <w:r>
+        <w:rPr>
+          <w:strike/>
+        </w:rPr>
+        <w:t xml:space="preserve"> -5 </w:t>
+      </w:r>
+      <w:proofErr w:type="spellStart"/>
+      <w:r>
+        <w:rPr>
+          <w:strike/>
+        </w:rPr>
+        <w:t>mV</w:t>
+      </w:r>
+      <w:proofErr w:type="spellEnd"/>
+      <w:r>
+        <w:rPr>
+          <w:strike/>
+        </w:rPr>
+        <w:t xml:space="preserve"> </w:t>
+      </w:r>
+      <w:proofErr w:type="gramStart"/>
+      <w:r>
+        <w:rPr>
+          <w:strike/>
+        </w:rPr>
+        <w:t>con  G</w:t>
+      </w:r>
+      <w:proofErr w:type="gramEnd"/>
+      <w:r>
+        <w:rPr>
+          <w:strike/>
+        </w:rPr>
+        <w:t xml:space="preserve"> = 10 non becca assolutamente un cazzo</w:t>
+      </w:r>
+      <w:r>
+        <w:rPr>
+          <w:strike/>
+        </w:rPr>
+        <w:t xml:space="preserve">, idem a </w:t>
+      </w:r>
+      <w:proofErr w:type="spellStart"/>
+      <w:r>
+        <w:rPr>
+          <w:strike/>
+        </w:rPr>
+        <w:t>th</w:t>
+      </w:r>
+      <w:proofErr w:type="spellEnd"/>
+      <w:r>
+        <w:rPr>
+          <w:strike/>
+        </w:rPr>
+        <w:t xml:space="preserve"> -50, </w:t>
+      </w:r>
+    </w:p>
+    <w:p>
+      <w:pPr>
+        <w:rPr>
+          <w:strike/>
+        </w:rPr>
+      </w:pPr>
+      <w:r>
+        <w:rPr>
+          <w:strike/>
+        </w:rPr>
+        <w:t xml:space="preserve">laser a 3 troppo basso, messo a </w:t>
+      </w:r>
+    </w:p>
+    <w:p>
+      <w:r>
+        <w:t xml:space="preserve">Abbiamo messo il laser a 2 per non saturare il </w:t>
+      </w:r>
+      <w:proofErr w:type="spellStart"/>
+      <w:r>
+        <w:t>sipm</w:t>
+      </w:r>
+      <w:proofErr w:type="spellEnd"/>
+      <w:r>
+        <w:t xml:space="preserve"> e proceduto a trovare la prima configurazione misurabile</w:t>
+      </w:r>
+      <w:bookmarkStart w:id="0" w:name="_GoBack"/>
+      <w:bookmarkEnd w:id="0"/>
+      <w:r>
+        <w:t xml:space="preserve"> di gain e </w:t>
+      </w:r>
+      <w:proofErr w:type="spellStart"/>
+      <w:r>
+        <w:t>thr</w:t>
+      </w:r>
+      <w:proofErr w:type="spellEnd"/>
+      <w:r>
+        <w:t>.</w:t>
+      </w:r>
+    </w:p>
+    <w:p/>
+    <w:p>
+      <w:r>
+        <w:t xml:space="preserve"> </w:t>
+      </w:r>
       <w:r>
         <w:br w:type="page"/>
       </w:r>
@@ -463,6 +668,9 @@
     </w:p>
     <w:p>
       <w:r>
+        <w:rPr>
+          <w:noProof/>
+        </w:rPr>
         <w:drawing>
           <wp:inline distT="0" distB="0" distL="0" distR="0" wp14:anchorId="023CAF9E" wp14:editId="0124DC21">
             <wp:extent cx="6120130" cy="2710815"/>
@@ -502,6 +710,9 @@
     </w:p>
     <w:p>
       <w:r>
+        <w:rPr>
+          <w:noProof/>
+        </w:rPr>
         <w:lastRenderedPageBreak/>
         <w:drawing>
           <wp:inline distT="0" distB="0" distL="0" distR="0" wp14:anchorId="42E0C844" wp14:editId="3F9B8B65">
@@ -539,8 +750,6 @@
           </wp:inline>
         </w:drawing>
       </w:r>
-      <w:bookmarkStart w:id="0" w:name="_GoBack"/>
-      <w:bookmarkEnd w:id="0"/>
     </w:p>
     <w:sectPr>
       <w:pgSz w:w="11906" w:h="16838"/>

</xml_diff>